<commit_message>
Updates homework header and adds CN1-S2-97-98-HW9.
</commit_message>
<xml_diff>
--- a/Homeworks/S2-97-98/CN1-S2-97-98-HW7.docx
+++ b/Homeworks/S2-97-98/CN1-S2-97-98-HW7.docx
@@ -4951,7 +4951,6 @@
         <w:pStyle w:val="Solution"/>
         <w:jc w:val="both"/>
         <w:rPr>
-          <w:rFonts w:hint="cs"/>
           <w:rtl/>
         </w:rPr>
       </w:pPr>
@@ -5271,7 +5270,6 @@
       <w:pPr>
         <w:pStyle w:val="Solution"/>
         <w:rPr>
-          <w:rFonts w:hint="cs"/>
           <w:rtl/>
         </w:rPr>
       </w:pPr>
@@ -8545,7 +8543,6 @@
       <w:pPr>
         <w:pStyle w:val="Solution"/>
         <w:rPr>
-          <w:rFonts w:hint="cs"/>
           <w:rtl/>
         </w:rPr>
       </w:pPr>
@@ -9440,8 +9437,6 @@
         </w:rPr>
         <w:t>).</w:t>
       </w:r>
-      <w:bookmarkStart w:id="0" w:name="_GoBack"/>
-      <w:bookmarkEnd w:id="0"/>
     </w:p>
     <w:sectPr>
       <w:headerReference w:type="even" r:id="rId13"/>
@@ -10126,7 +10121,29 @@
         <w:rtl/>
         <w:lang w:bidi="fa-IR"/>
       </w:rPr>
-      <w:t>تمرین سری ششم(موعد تحویل:</w:t>
+      <w:t xml:space="preserve">تمرین سری </w:t>
+    </w:r>
+    <w:r>
+      <w:rPr>
+        <w:rFonts w:ascii="IranNastaliq" w:hAnsi="IranNastaliq" w:cs="IranNastaliq" w:hint="cs"/>
+        <w:sz w:val="32"/>
+        <w:szCs w:val="32"/>
+        <w:rtl/>
+        <w:lang w:bidi="fa-IR"/>
+      </w:rPr>
+      <w:t>هفتم</w:t>
+    </w:r>
+    <w:bookmarkStart w:id="0" w:name="_GoBack"/>
+    <w:bookmarkEnd w:id="0"/>
+    <w:r>
+      <w:rPr>
+        <w:rFonts w:ascii="IranNastaliq" w:hAnsi="IranNastaliq" w:cs="IranNastaliq" w:hint="cs"/>
+        <w:sz w:val="32"/>
+        <w:szCs w:val="32"/>
+        <w:rtl/>
+        <w:lang w:bidi="fa-IR"/>
+      </w:rPr>
+      <w:t>(موعد تحویل:</w:t>
     </w:r>
     <w:r>
       <w:rPr>
@@ -13703,7 +13720,7 @@
         <v:path o:extrusionok="f" gradientshapeok="t" o:connecttype="rect"/>
         <o:lock v:ext="edit" aspectratio="t"/>
       </v:shapetype>
-      <v:shape id="_x0000_i1061" type="#_x0000_t75" style="width:14.25pt;height:14.25pt" o:bullet="t">
+      <v:shape id="_x0000_i1027" type="#_x0000_t75" style="width:14.25pt;height:14.25pt" o:bullet="t">
         <v:imagedata r:id="rId1" o:title="mso4629"/>
       </v:shape>
     </w:pict>
@@ -19056,7 +19073,7 @@
 </file>
 
 <file path=customXml/itemProps1.xml><?xml version="1.0" encoding="utf-8"?>
-<ds:datastoreItem xmlns:ds="http://schemas.openxmlformats.org/officeDocument/2006/customXml" ds:itemID="{95AD6538-5FFF-431F-86B3-36DC47BD87BA}">
+<ds:datastoreItem xmlns:ds="http://schemas.openxmlformats.org/officeDocument/2006/customXml" ds:itemID="{B54A771A-98C2-423F-9000-715BD272E964}">
   <ds:schemaRefs>
     <ds:schemaRef ds:uri="http://schemas.openxmlformats.org/officeDocument/2006/bibliography"/>
   </ds:schemaRefs>

</xml_diff>

<commit_message>
fix: Correct an old question
</commit_message>
<xml_diff>
--- a/Homeworks/S2-97-98/CN1-S2-97-98-HW7.docx
+++ b/Homeworks/S2-97-98/CN1-S2-97-98-HW7.docx
@@ -1,6 +1,6 @@
 
 <file path=word/document.xml><?xml version="1.0" encoding="utf-8"?>
-<w:document xmlns:wpc="http://schemas.microsoft.com/office/word/2010/wordprocessingCanvas" xmlns:cx="http://schemas.microsoft.com/office/drawing/2014/chartex" xmlns:cx1="http://schemas.microsoft.com/office/drawing/2015/9/8/chartex" xmlns:cx2="http://schemas.microsoft.com/office/drawing/2015/10/21/chartex" xmlns:cx3="http://schemas.microsoft.com/office/drawing/2016/5/9/chartex" xmlns:cx4="http://schemas.microsoft.com/office/drawing/2016/5/10/chartex" xmlns:cx5="http://schemas.microsoft.com/office/drawing/2016/5/11/chartex" xmlns:cx6="http://schemas.microsoft.com/office/drawing/2016/5/12/chartex" xmlns:cx7="http://schemas.microsoft.com/office/drawing/2016/5/13/chartex" xmlns:cx8="http://schemas.microsoft.com/office/drawing/2016/5/14/chartex" xmlns:mc="http://schemas.openxmlformats.org/markup-compatibility/2006" xmlns:aink="http://schemas.microsoft.com/office/drawing/2016/ink" xmlns:am3d="http://schemas.microsoft.com/office/drawing/2017/model3d" xmlns:o="urn:schemas-microsoft-com:office:office" xmlns:r="http://schemas.openxmlformats.org/officeDocument/2006/relationships" xmlns:m="http://schemas.openxmlformats.org/officeDocument/2006/math" xmlns:v="urn:schemas-microsoft-com:vml" xmlns:wp14="http://schemas.microsoft.com/office/word/2010/wordprocessingDrawing" xmlns:wp="http://schemas.openxmlformats.org/drawingml/2006/wordprocessingDrawing" xmlns:w10="urn:schemas-microsoft-com:office:word" xmlns:w="http://schemas.openxmlformats.org/wordprocessingml/2006/main" xmlns:w14="http://schemas.microsoft.com/office/word/2010/wordml" xmlns:w15="http://schemas.microsoft.com/office/word/2012/wordml" xmlns:w16cid="http://schemas.microsoft.com/office/word/2016/wordml/cid" xmlns:w16se="http://schemas.microsoft.com/office/word/2015/wordml/symex" xmlns:wpg="http://schemas.microsoft.com/office/word/2010/wordprocessingGroup" xmlns:wpi="http://schemas.microsoft.com/office/word/2010/wordprocessingInk" xmlns:wne="http://schemas.microsoft.com/office/word/2006/wordml" xmlns:wps="http://schemas.microsoft.com/office/word/2010/wordprocessingShape" mc:Ignorable="w14 w15 w16se w16cid wp14">
+<w:document xmlns:wpc="http://schemas.microsoft.com/office/word/2010/wordprocessingCanvas" xmlns:cx="http://schemas.microsoft.com/office/drawing/2014/chartex" xmlns:cx1="http://schemas.microsoft.com/office/drawing/2015/9/8/chartex" xmlns:cx2="http://schemas.microsoft.com/office/drawing/2015/10/21/chartex" xmlns:cx3="http://schemas.microsoft.com/office/drawing/2016/5/9/chartex" xmlns:cx4="http://schemas.microsoft.com/office/drawing/2016/5/10/chartex" xmlns:cx5="http://schemas.microsoft.com/office/drawing/2016/5/11/chartex" xmlns:cx6="http://schemas.microsoft.com/office/drawing/2016/5/12/chartex" xmlns:cx7="http://schemas.microsoft.com/office/drawing/2016/5/13/chartex" xmlns:cx8="http://schemas.microsoft.com/office/drawing/2016/5/14/chartex" xmlns:mc="http://schemas.openxmlformats.org/markup-compatibility/2006" xmlns:aink="http://schemas.microsoft.com/office/drawing/2016/ink" xmlns:am3d="http://schemas.microsoft.com/office/drawing/2017/model3d" xmlns:o="urn:schemas-microsoft-com:office:office" xmlns:r="http://schemas.openxmlformats.org/officeDocument/2006/relationships" xmlns:m="http://schemas.openxmlformats.org/officeDocument/2006/math" xmlns:v="urn:schemas-microsoft-com:vml" xmlns:wp14="http://schemas.microsoft.com/office/word/2010/wordprocessingDrawing" xmlns:wp="http://schemas.openxmlformats.org/drawingml/2006/wordprocessingDrawing" xmlns:w10="urn:schemas-microsoft-com:office:word" xmlns:w="http://schemas.openxmlformats.org/wordprocessingml/2006/main" xmlns:w14="http://schemas.microsoft.com/office/word/2010/wordml" xmlns:w15="http://schemas.microsoft.com/office/word/2012/wordml" xmlns:w16cex="http://schemas.microsoft.com/office/word/2018/wordml/cex" xmlns:w16cid="http://schemas.microsoft.com/office/word/2016/wordml/cid" xmlns:w16="http://schemas.microsoft.com/office/word/2018/wordml" xmlns:w16se="http://schemas.microsoft.com/office/word/2015/wordml/symex" xmlns:wpg="http://schemas.microsoft.com/office/word/2010/wordprocessingGroup" xmlns:wpi="http://schemas.microsoft.com/office/word/2010/wordprocessingInk" xmlns:wne="http://schemas.microsoft.com/office/word/2006/wordml" xmlns:wps="http://schemas.microsoft.com/office/word/2010/wordprocessingShape" mc:Ignorable="w14 w15 w16se w16cid w16 w16cex wp14">
   <w:body>
     <w:p>
       <w:pPr>
@@ -2234,7 +2234,6 @@
         <w:pStyle w:val="Solution"/>
         <w:rPr>
           <w:noProof/>
-          <w:rtl/>
         </w:rPr>
       </w:pPr>
       <w:r>
@@ -2245,6 +2244,368 @@
         </w:rPr>
         <w:t>ب)</w:t>
       </w:r>
+    </w:p>
+    <w:p>
+      <w:pPr>
+        <w:pStyle w:val="Solution"/>
+        <w:rPr>
+          <w:noProof/>
+          <w:rtl/>
+        </w:rPr>
+      </w:pPr>
+      <m:oMathPara>
+        <m:oMath>
+          <m:sSup>
+            <m:sSupPr>
+              <m:ctrlPr>
+                <w:rPr>
+                  <w:rFonts w:ascii="Cambria Math" w:hAnsi="Cambria Math"/>
+                  <w:i/>
+                  <w:noProof/>
+                </w:rPr>
+              </m:ctrlPr>
+            </m:sSupPr>
+            <m:e>
+              <m:r>
+                <w:rPr>
+                  <w:rFonts w:ascii="Cambria Math" w:hAnsi="Cambria Math"/>
+                  <w:noProof/>
+                </w:rPr>
+                <m:t>w</m:t>
+              </m:r>
+            </m:e>
+            <m:sup>
+              <m:r>
+                <w:rPr>
+                  <w:rFonts w:ascii="Cambria Math" w:hAnsi="Cambria Math"/>
+                  <w:noProof/>
+                </w:rPr>
+                <m:t>*</m:t>
+              </m:r>
+            </m:sup>
+          </m:sSup>
+          <m:r>
+            <w:rPr>
+              <w:rFonts w:ascii="Cambria Math" w:hAnsi="Cambria Math"/>
+              <w:noProof/>
+            </w:rPr>
+            <m:t>=</m:t>
+          </m:r>
+          <m:r>
+            <w:rPr>
+              <w:rFonts w:ascii="Cambria Math" w:eastAsiaTheme="minorEastAsia" w:hAnsi="Cambria Math"/>
+              <w:noProof/>
+            </w:rPr>
+            <m:t xml:space="preserve">1+2 </m:t>
+          </m:r>
+          <m:d>
+            <m:dPr>
+              <m:ctrlPr>
+                <w:rPr>
+                  <w:rFonts w:ascii="Cambria Math" w:eastAsiaTheme="minorEastAsia" w:hAnsi="Cambria Math"/>
+                  <w:i/>
+                  <w:noProof/>
+                </w:rPr>
+              </m:ctrlPr>
+            </m:dPr>
+            <m:e>
+              <m:f>
+                <m:fPr>
+                  <m:ctrlPr>
+                    <w:rPr>
+                      <w:rFonts w:ascii="Cambria Math" w:eastAsiaTheme="minorEastAsia" w:hAnsi="Cambria Math"/>
+                      <w:i/>
+                      <w:noProof/>
+                    </w:rPr>
+                  </m:ctrlPr>
+                </m:fPr>
+                <m:num>
+                  <m:sSub>
+                    <m:sSubPr>
+                      <m:ctrlPr>
+                        <w:rPr>
+                          <w:rFonts w:ascii="Cambria Math" w:eastAsiaTheme="minorEastAsia" w:hAnsi="Cambria Math"/>
+                          <w:i/>
+                          <w:noProof/>
+                        </w:rPr>
+                      </m:ctrlPr>
+                    </m:sSubPr>
+                    <m:e>
+                      <m:r>
+                        <w:rPr>
+                          <w:rFonts w:ascii="Cambria Math" w:eastAsiaTheme="minorEastAsia" w:hAnsi="Cambria Math"/>
+                          <w:noProof/>
+                        </w:rPr>
+                        <m:t>t</m:t>
+                      </m:r>
+                    </m:e>
+                    <m:sub>
+                      <m:r>
+                        <w:rPr>
+                          <w:rFonts w:ascii="Cambria Math" w:eastAsiaTheme="minorEastAsia" w:hAnsi="Cambria Math"/>
+                          <w:noProof/>
+                        </w:rPr>
+                        <m:t>prop</m:t>
+                      </m:r>
+                    </m:sub>
+                  </m:sSub>
+                </m:num>
+                <m:den>
+                  <m:sSub>
+                    <m:sSubPr>
+                      <m:ctrlPr>
+                        <w:rPr>
+                          <w:rFonts w:ascii="Cambria Math" w:eastAsiaTheme="minorEastAsia" w:hAnsi="Cambria Math"/>
+                          <w:i/>
+                          <w:noProof/>
+                        </w:rPr>
+                      </m:ctrlPr>
+                    </m:sSubPr>
+                    <m:e>
+                      <m:r>
+                        <w:rPr>
+                          <w:rFonts w:ascii="Cambria Math" w:eastAsiaTheme="minorEastAsia" w:hAnsi="Cambria Math"/>
+                          <w:noProof/>
+                        </w:rPr>
+                        <m:t>t</m:t>
+                      </m:r>
+                    </m:e>
+                    <m:sub>
+                      <m:r>
+                        <w:rPr>
+                          <w:rFonts w:ascii="Cambria Math" w:eastAsiaTheme="minorEastAsia" w:hAnsi="Cambria Math"/>
+                          <w:noProof/>
+                        </w:rPr>
+                        <m:t>t</m:t>
+                      </m:r>
+                    </m:sub>
+                  </m:sSub>
+                </m:den>
+              </m:f>
+            </m:e>
+          </m:d>
+          <m:r>
+            <w:rPr>
+              <w:rFonts w:ascii="Cambria Math" w:eastAsiaTheme="minorEastAsia" w:hAnsi="Cambria Math"/>
+              <w:noProof/>
+            </w:rPr>
+            <m:t>=1+2</m:t>
+          </m:r>
+          <m:d>
+            <m:dPr>
+              <m:ctrlPr>
+                <w:rPr>
+                  <w:rFonts w:ascii="Cambria Math" w:eastAsiaTheme="minorEastAsia" w:hAnsi="Cambria Math"/>
+                  <w:i/>
+                  <w:noProof/>
+                </w:rPr>
+              </m:ctrlPr>
+            </m:dPr>
+            <m:e>
+              <m:f>
+                <m:fPr>
+                  <m:ctrlPr>
+                    <w:rPr>
+                      <w:rFonts w:ascii="Cambria Math" w:eastAsiaTheme="minorEastAsia" w:hAnsi="Cambria Math"/>
+                      <w:i/>
+                      <w:noProof/>
+                    </w:rPr>
+                  </m:ctrlPr>
+                </m:fPr>
+                <m:num>
+                  <m:r>
+                    <w:rPr>
+                      <w:rFonts w:ascii="Cambria Math" w:eastAsiaTheme="minorEastAsia" w:hAnsi="Cambria Math"/>
+                      <w:noProof/>
+                    </w:rPr>
+                    <m:t>100ms</m:t>
+                  </m:r>
+                </m:num>
+                <m:den>
+                  <m:sSub>
+                    <m:sSubPr>
+                      <m:ctrlPr>
+                        <w:rPr>
+                          <w:rFonts w:ascii="Cambria Math" w:eastAsiaTheme="minorEastAsia" w:hAnsi="Cambria Math"/>
+                          <w:i/>
+                          <w:noProof/>
+                        </w:rPr>
+                      </m:ctrlPr>
+                    </m:sSubPr>
+                    <m:e>
+                      <m:r>
+                        <w:rPr>
+                          <w:rFonts w:ascii="Cambria Math" w:eastAsiaTheme="minorEastAsia" w:hAnsi="Cambria Math"/>
+                          <w:noProof/>
+                        </w:rPr>
+                        <m:t>t</m:t>
+                      </m:r>
+                    </m:e>
+                    <m:sub>
+                      <m:r>
+                        <w:rPr>
+                          <w:rFonts w:ascii="Cambria Math" w:eastAsiaTheme="minorEastAsia" w:hAnsi="Cambria Math"/>
+                          <w:noProof/>
+                        </w:rPr>
+                        <m:t>t</m:t>
+                      </m:r>
+                    </m:sub>
+                  </m:sSub>
+                </m:den>
+              </m:f>
+            </m:e>
+          </m:d>
+          <m:r>
+            <w:rPr>
+              <w:rFonts w:ascii="Cambria Math" w:eastAsiaTheme="minorEastAsia" w:hAnsi="Cambria Math"/>
+              <w:noProof/>
+            </w:rPr>
+            <m:t>=</m:t>
+          </m:r>
+          <m:d>
+            <m:dPr>
+              <m:begChr m:val="{"/>
+              <m:endChr m:val=""/>
+              <m:ctrlPr>
+                <w:rPr>
+                  <w:rFonts w:ascii="Cambria Math" w:eastAsiaTheme="minorEastAsia" w:hAnsi="Cambria Math"/>
+                  <w:i/>
+                  <w:noProof/>
+                </w:rPr>
+              </m:ctrlPr>
+            </m:dPr>
+            <m:e>
+              <m:eqArr>
+                <m:eqArrPr>
+                  <m:ctrlPr>
+                    <w:rPr>
+                      <w:rFonts w:ascii="Cambria Math" w:eastAsiaTheme="minorEastAsia" w:hAnsi="Cambria Math"/>
+                      <w:i/>
+                      <w:noProof/>
+                    </w:rPr>
+                  </m:ctrlPr>
+                </m:eqArrPr>
+                <m:e>
+                  <m:r>
+                    <w:rPr>
+                      <w:rFonts w:ascii="Cambria Math" w:eastAsiaTheme="minorEastAsia" w:hAnsi="Cambria Math"/>
+                      <w:noProof/>
+                    </w:rPr>
+                    <m:t>1+2</m:t>
+                  </m:r>
+                  <m:d>
+                    <m:dPr>
+                      <m:ctrlPr>
+                        <w:rPr>
+                          <w:rFonts w:ascii="Cambria Math" w:eastAsiaTheme="minorEastAsia" w:hAnsi="Cambria Math"/>
+                          <w:i/>
+                          <w:noProof/>
+                        </w:rPr>
+                      </m:ctrlPr>
+                    </m:dPr>
+                    <m:e>
+                      <m:f>
+                        <m:fPr>
+                          <m:ctrlPr>
+                            <w:rPr>
+                              <w:rFonts w:ascii="Cambria Math" w:eastAsiaTheme="minorEastAsia" w:hAnsi="Cambria Math"/>
+                              <w:i/>
+                              <w:noProof/>
+                            </w:rPr>
+                          </m:ctrlPr>
+                        </m:fPr>
+                        <m:num>
+                          <m:r>
+                            <w:rPr>
+                              <w:rFonts w:ascii="Cambria Math" w:eastAsiaTheme="minorEastAsia" w:hAnsi="Cambria Math"/>
+                              <w:noProof/>
+                            </w:rPr>
+                            <m:t>100ms</m:t>
+                          </m:r>
+                        </m:num>
+                        <m:den>
+                          <m:r>
+                            <w:rPr>
+                              <w:rFonts w:ascii="Cambria Math" w:eastAsiaTheme="minorEastAsia" w:hAnsi="Cambria Math"/>
+                              <w:noProof/>
+                            </w:rPr>
+                            <m:t>36ms</m:t>
+                          </m:r>
+                        </m:den>
+                      </m:f>
+                    </m:e>
+                  </m:d>
+                  <m:r>
+                    <w:rPr>
+                      <w:rFonts w:ascii="Cambria Math" w:eastAsiaTheme="minorEastAsia" w:hAnsi="Cambria Math"/>
+                      <w:noProof/>
+                    </w:rPr>
+                    <m:t>= 5</m:t>
+                  </m:r>
+                </m:e>
+                <m:e>
+                  <m:r>
+                    <w:rPr>
+                      <w:rFonts w:ascii="Cambria Math" w:eastAsiaTheme="minorEastAsia" w:hAnsi="Cambria Math"/>
+                      <w:noProof/>
+                    </w:rPr>
+                    <m:t>1+2</m:t>
+                  </m:r>
+                  <m:d>
+                    <m:dPr>
+                      <m:ctrlPr>
+                        <w:rPr>
+                          <w:rFonts w:ascii="Cambria Math" w:eastAsiaTheme="minorEastAsia" w:hAnsi="Cambria Math"/>
+                          <w:i/>
+                          <w:noProof/>
+                        </w:rPr>
+                      </m:ctrlPr>
+                    </m:dPr>
+                    <m:e>
+                      <m:f>
+                        <m:fPr>
+                          <m:ctrlPr>
+                            <w:rPr>
+                              <w:rFonts w:ascii="Cambria Math" w:eastAsiaTheme="minorEastAsia" w:hAnsi="Cambria Math"/>
+                              <w:i/>
+                              <w:noProof/>
+                            </w:rPr>
+                          </m:ctrlPr>
+                        </m:fPr>
+                        <m:num>
+                          <m:r>
+                            <w:rPr>
+                              <w:rFonts w:ascii="Cambria Math" w:eastAsiaTheme="minorEastAsia" w:hAnsi="Cambria Math"/>
+                              <w:noProof/>
+                            </w:rPr>
+                            <m:t>100ms</m:t>
+                          </m:r>
+                        </m:num>
+                        <m:den>
+                          <m:r>
+                            <w:rPr>
+                              <w:rFonts w:ascii="Cambria Math" w:eastAsiaTheme="minorEastAsia" w:hAnsi="Cambria Math"/>
+                              <w:noProof/>
+                            </w:rPr>
+                            <m:t>72ms</m:t>
+                          </m:r>
+                        </m:den>
+                      </m:f>
+                    </m:e>
+                  </m:d>
+                  <m:r>
+                    <w:rPr>
+                      <w:rFonts w:ascii="Cambria Math" w:eastAsiaTheme="minorEastAsia" w:hAnsi="Cambria Math"/>
+                      <w:noProof/>
+                    </w:rPr>
+                    <m:t>=3</m:t>
+                  </m:r>
+                </m:e>
+              </m:eqArr>
+            </m:e>
+          </m:d>
+        </m:oMath>
+      </m:oMathPara>
     </w:p>
     <w:p>
       <w:pPr>
@@ -2432,44 +2793,15 @@
                   <w:rFonts w:ascii="Cambria Math" w:hAnsi="Cambria Math"/>
                   <w:noProof/>
                 </w:rPr>
-                <m:t>1+(</m:t>
+                <m:t>1+</m:t>
               </m:r>
-              <m:sSub>
-                <m:sSubPr>
-                  <m:ctrlPr>
-                    <w:rPr>
-                      <w:rFonts w:ascii="Cambria Math" w:hAnsi="Cambria Math"/>
-                      <w:i/>
-                      <w:noProof/>
-                      <w:lang w:bidi="ar-SA"/>
-                    </w:rPr>
-                  </m:ctrlPr>
-                </m:sSubPr>
-                <m:e>
-                  <m:r>
-                    <w:rPr>
-                      <w:rFonts w:ascii="Cambria Math" w:hAnsi="Cambria Math"/>
-                      <w:noProof/>
-                    </w:rPr>
-                    <m:t>w</m:t>
-                  </m:r>
-                </m:e>
-                <m:sub>
-                  <m:r>
-                    <w:rPr>
-                      <w:rFonts w:ascii="Cambria Math" w:hAnsi="Cambria Math"/>
-                      <w:noProof/>
-                    </w:rPr>
-                    <m:t>s</m:t>
-                  </m:r>
-                </m:sub>
-              </m:sSub>
               <m:r>
                 <w:rPr>
                   <w:rFonts w:ascii="Cambria Math" w:hAnsi="Cambria Math"/>
                   <w:noProof/>
+                  <w:lang w:bidi="ar-SA"/>
                 </w:rPr>
-                <m:t>-1)</m:t>
+                <m:t>(1+2a)</m:t>
               </m:r>
               <m:sSub>
                 <m:sSubPr>
@@ -3197,6 +3529,7 @@
           <w:rFonts w:hint="eastAsia"/>
           <w:rtl/>
         </w:rPr>
+        <w:lastRenderedPageBreak/>
         <w:t>ب</w:t>
       </w:r>
       <w:r>
@@ -3286,7 +3619,6 @@
           <w:noProof/>
           <w:rtl/>
         </w:rPr>
-        <w:lastRenderedPageBreak/>
         <w:t>فرض کنید فرستنده بسته‌های ۱، ۲ و ۳ را</w:t>
       </w:r>
       <w:r>
@@ -4690,6 +5022,7 @@
           <w:rFonts w:hint="cs"/>
           <w:rtl/>
         </w:rPr>
+        <w:lastRenderedPageBreak/>
         <w:t>د</w:t>
       </w:r>
       <w:r>
@@ -4896,7 +5229,6 @@
           <w:rFonts w:hint="cs"/>
           <w:rtl/>
         </w:rPr>
-        <w:lastRenderedPageBreak/>
         <w:t>ب)</w:t>
       </w:r>
     </w:p>
@@ -5958,6 +6290,7 @@
           <w:rFonts w:hint="cs"/>
           <w:rtl/>
         </w:rPr>
+        <w:lastRenderedPageBreak/>
         <w:t xml:space="preserve">- </w:t>
       </w:r>
       <w:r>
@@ -6173,7 +6506,6 @@
           <w:rtl/>
           <w:lang w:bidi="ar-SA"/>
         </w:rPr>
-        <w:lastRenderedPageBreak/>
         <w:t xml:space="preserve">- </w:t>
       </w:r>
       <w:r>
@@ -9053,6 +9385,7 @@
           <w:rtl/>
           <w:lang w:bidi="ar-SA"/>
         </w:rPr>
+        <w:lastRenderedPageBreak/>
         <w:t>د</w:t>
       </w:r>
       <w:r>
@@ -9462,7 +9795,7 @@
 </file>
 
 <file path=word/endnotes.xml><?xml version="1.0" encoding="utf-8"?>
-<w:endnotes xmlns:wpc="http://schemas.microsoft.com/office/word/2010/wordprocessingCanvas" xmlns:cx="http://schemas.microsoft.com/office/drawing/2014/chartex" xmlns:cx1="http://schemas.microsoft.com/office/drawing/2015/9/8/chartex" xmlns:cx2="http://schemas.microsoft.com/office/drawing/2015/10/21/chartex" xmlns:cx3="http://schemas.microsoft.com/office/drawing/2016/5/9/chartex" xmlns:cx4="http://schemas.microsoft.com/office/drawing/2016/5/10/chartex" xmlns:cx5="http://schemas.microsoft.com/office/drawing/2016/5/11/chartex" xmlns:cx6="http://schemas.microsoft.com/office/drawing/2016/5/12/chartex" xmlns:cx7="http://schemas.microsoft.com/office/drawing/2016/5/13/chartex" xmlns:cx8="http://schemas.microsoft.com/office/drawing/2016/5/14/chartex" xmlns:mc="http://schemas.openxmlformats.org/markup-compatibility/2006" xmlns:aink="http://schemas.microsoft.com/office/drawing/2016/ink" xmlns:am3d="http://schemas.microsoft.com/office/drawing/2017/model3d" xmlns:o="urn:schemas-microsoft-com:office:office" xmlns:r="http://schemas.openxmlformats.org/officeDocument/2006/relationships" xmlns:m="http://schemas.openxmlformats.org/officeDocument/2006/math" xmlns:v="urn:schemas-microsoft-com:vml" xmlns:wp14="http://schemas.microsoft.com/office/word/2010/wordprocessingDrawing" xmlns:wp="http://schemas.openxmlformats.org/drawingml/2006/wordprocessingDrawing" xmlns:w10="urn:schemas-microsoft-com:office:word" xmlns:w="http://schemas.openxmlformats.org/wordprocessingml/2006/main" xmlns:w14="http://schemas.microsoft.com/office/word/2010/wordml" xmlns:w15="http://schemas.microsoft.com/office/word/2012/wordml" xmlns:w16cid="http://schemas.microsoft.com/office/word/2016/wordml/cid" xmlns:w16se="http://schemas.microsoft.com/office/word/2015/wordml/symex" xmlns:wpg="http://schemas.microsoft.com/office/word/2010/wordprocessingGroup" xmlns:wpi="http://schemas.microsoft.com/office/word/2010/wordprocessingInk" xmlns:wne="http://schemas.microsoft.com/office/word/2006/wordml" xmlns:wps="http://schemas.microsoft.com/office/word/2010/wordprocessingShape" mc:Ignorable="w14 w15 w16se w16cid wp14">
+<w:endnotes xmlns:wpc="http://schemas.microsoft.com/office/word/2010/wordprocessingCanvas" xmlns:cx="http://schemas.microsoft.com/office/drawing/2014/chartex" xmlns:cx1="http://schemas.microsoft.com/office/drawing/2015/9/8/chartex" xmlns:cx2="http://schemas.microsoft.com/office/drawing/2015/10/21/chartex" xmlns:cx3="http://schemas.microsoft.com/office/drawing/2016/5/9/chartex" xmlns:cx4="http://schemas.microsoft.com/office/drawing/2016/5/10/chartex" xmlns:cx5="http://schemas.microsoft.com/office/drawing/2016/5/11/chartex" xmlns:cx6="http://schemas.microsoft.com/office/drawing/2016/5/12/chartex" xmlns:cx7="http://schemas.microsoft.com/office/drawing/2016/5/13/chartex" xmlns:cx8="http://schemas.microsoft.com/office/drawing/2016/5/14/chartex" xmlns:mc="http://schemas.openxmlformats.org/markup-compatibility/2006" xmlns:aink="http://schemas.microsoft.com/office/drawing/2016/ink" xmlns:am3d="http://schemas.microsoft.com/office/drawing/2017/model3d" xmlns:o="urn:schemas-microsoft-com:office:office" xmlns:r="http://schemas.openxmlformats.org/officeDocument/2006/relationships" xmlns:m="http://schemas.openxmlformats.org/officeDocument/2006/math" xmlns:v="urn:schemas-microsoft-com:vml" xmlns:wp14="http://schemas.microsoft.com/office/word/2010/wordprocessingDrawing" xmlns:wp="http://schemas.openxmlformats.org/drawingml/2006/wordprocessingDrawing" xmlns:w10="urn:schemas-microsoft-com:office:word" xmlns:w="http://schemas.openxmlformats.org/wordprocessingml/2006/main" xmlns:w14="http://schemas.microsoft.com/office/word/2010/wordml" xmlns:w15="http://schemas.microsoft.com/office/word/2012/wordml" xmlns:w16cex="http://schemas.microsoft.com/office/word/2018/wordml/cex" xmlns:w16cid="http://schemas.microsoft.com/office/word/2016/wordml/cid" xmlns:w16="http://schemas.microsoft.com/office/word/2018/wordml" xmlns:w16se="http://schemas.microsoft.com/office/word/2015/wordml/symex" xmlns:wpg="http://schemas.microsoft.com/office/word/2010/wordprocessingGroup" xmlns:wpi="http://schemas.microsoft.com/office/word/2010/wordprocessingInk" xmlns:wne="http://schemas.microsoft.com/office/word/2006/wordml" xmlns:wps="http://schemas.microsoft.com/office/word/2010/wordprocessingShape" mc:Ignorable="w14 w15 w16se w16cid w16 w16cex wp14">
   <w:endnote w:type="separator" w:id="-1">
     <w:p>
       <w:r>
@@ -9481,7 +9814,7 @@
 </file>
 
 <file path=word/footer1.xml><?xml version="1.0" encoding="utf-8"?>
-<w:ftr xmlns:wpc="http://schemas.microsoft.com/office/word/2010/wordprocessingCanvas" xmlns:cx="http://schemas.microsoft.com/office/drawing/2014/chartex" xmlns:cx1="http://schemas.microsoft.com/office/drawing/2015/9/8/chartex" xmlns:cx2="http://schemas.microsoft.com/office/drawing/2015/10/21/chartex" xmlns:cx3="http://schemas.microsoft.com/office/drawing/2016/5/9/chartex" xmlns:cx4="http://schemas.microsoft.com/office/drawing/2016/5/10/chartex" xmlns:cx5="http://schemas.microsoft.com/office/drawing/2016/5/11/chartex" xmlns:cx6="http://schemas.microsoft.com/office/drawing/2016/5/12/chartex" xmlns:cx7="http://schemas.microsoft.com/office/drawing/2016/5/13/chartex" xmlns:cx8="http://schemas.microsoft.com/office/drawing/2016/5/14/chartex" xmlns:mc="http://schemas.openxmlformats.org/markup-compatibility/2006" xmlns:aink="http://schemas.microsoft.com/office/drawing/2016/ink" xmlns:am3d="http://schemas.microsoft.com/office/drawing/2017/model3d" xmlns:o="urn:schemas-microsoft-com:office:office" xmlns:r="http://schemas.openxmlformats.org/officeDocument/2006/relationships" xmlns:m="http://schemas.openxmlformats.org/officeDocument/2006/math" xmlns:v="urn:schemas-microsoft-com:vml" xmlns:wp14="http://schemas.microsoft.com/office/word/2010/wordprocessingDrawing" xmlns:wp="http://schemas.openxmlformats.org/drawingml/2006/wordprocessingDrawing" xmlns:w10="urn:schemas-microsoft-com:office:word" xmlns:w="http://schemas.openxmlformats.org/wordprocessingml/2006/main" xmlns:w14="http://schemas.microsoft.com/office/word/2010/wordml" xmlns:w15="http://schemas.microsoft.com/office/word/2012/wordml" xmlns:w16cid="http://schemas.microsoft.com/office/word/2016/wordml/cid" xmlns:w16se="http://schemas.microsoft.com/office/word/2015/wordml/symex" xmlns:wpg="http://schemas.microsoft.com/office/word/2010/wordprocessingGroup" xmlns:wpi="http://schemas.microsoft.com/office/word/2010/wordprocessingInk" xmlns:wne="http://schemas.microsoft.com/office/word/2006/wordml" xmlns:wps="http://schemas.microsoft.com/office/word/2010/wordprocessingShape" mc:Ignorable="w14 w15 w16se w16cid wp14">
+<w:ftr xmlns:wpc="http://schemas.microsoft.com/office/word/2010/wordprocessingCanvas" xmlns:cx="http://schemas.microsoft.com/office/drawing/2014/chartex" xmlns:cx1="http://schemas.microsoft.com/office/drawing/2015/9/8/chartex" xmlns:cx2="http://schemas.microsoft.com/office/drawing/2015/10/21/chartex" xmlns:cx3="http://schemas.microsoft.com/office/drawing/2016/5/9/chartex" xmlns:cx4="http://schemas.microsoft.com/office/drawing/2016/5/10/chartex" xmlns:cx5="http://schemas.microsoft.com/office/drawing/2016/5/11/chartex" xmlns:cx6="http://schemas.microsoft.com/office/drawing/2016/5/12/chartex" xmlns:cx7="http://schemas.microsoft.com/office/drawing/2016/5/13/chartex" xmlns:cx8="http://schemas.microsoft.com/office/drawing/2016/5/14/chartex" xmlns:mc="http://schemas.openxmlformats.org/markup-compatibility/2006" xmlns:aink="http://schemas.microsoft.com/office/drawing/2016/ink" xmlns:am3d="http://schemas.microsoft.com/office/drawing/2017/model3d" xmlns:o="urn:schemas-microsoft-com:office:office" xmlns:r="http://schemas.openxmlformats.org/officeDocument/2006/relationships" xmlns:m="http://schemas.openxmlformats.org/officeDocument/2006/math" xmlns:v="urn:schemas-microsoft-com:vml" xmlns:wp14="http://schemas.microsoft.com/office/word/2010/wordprocessingDrawing" xmlns:wp="http://schemas.openxmlformats.org/drawingml/2006/wordprocessingDrawing" xmlns:w10="urn:schemas-microsoft-com:office:word" xmlns:w="http://schemas.openxmlformats.org/wordprocessingml/2006/main" xmlns:w14="http://schemas.microsoft.com/office/word/2010/wordml" xmlns:w15="http://schemas.microsoft.com/office/word/2012/wordml" xmlns:w16cex="http://schemas.microsoft.com/office/word/2018/wordml/cex" xmlns:w16cid="http://schemas.microsoft.com/office/word/2016/wordml/cid" xmlns:w16="http://schemas.microsoft.com/office/word/2018/wordml" xmlns:w16se="http://schemas.microsoft.com/office/word/2015/wordml/symex" xmlns:wpg="http://schemas.microsoft.com/office/word/2010/wordprocessingGroup" xmlns:wpi="http://schemas.microsoft.com/office/word/2010/wordprocessingInk" xmlns:wne="http://schemas.microsoft.com/office/word/2006/wordml" xmlns:wps="http://schemas.microsoft.com/office/word/2010/wordprocessingShape" mc:Ignorable="w14 w15 w16se w16cid w16 w16cex wp14">
   <w:p>
     <w:pPr>
       <w:pStyle w:val="Footer"/>
@@ -9518,7 +9851,7 @@
 </file>
 
 <file path=word/footer2.xml><?xml version="1.0" encoding="utf-8"?>
-<w:ftr xmlns:wpc="http://schemas.microsoft.com/office/word/2010/wordprocessingCanvas" xmlns:cx="http://schemas.microsoft.com/office/drawing/2014/chartex" xmlns:cx1="http://schemas.microsoft.com/office/drawing/2015/9/8/chartex" xmlns:cx2="http://schemas.microsoft.com/office/drawing/2015/10/21/chartex" xmlns:cx3="http://schemas.microsoft.com/office/drawing/2016/5/9/chartex" xmlns:cx4="http://schemas.microsoft.com/office/drawing/2016/5/10/chartex" xmlns:cx5="http://schemas.microsoft.com/office/drawing/2016/5/11/chartex" xmlns:cx6="http://schemas.microsoft.com/office/drawing/2016/5/12/chartex" xmlns:cx7="http://schemas.microsoft.com/office/drawing/2016/5/13/chartex" xmlns:cx8="http://schemas.microsoft.com/office/drawing/2016/5/14/chartex" xmlns:mc="http://schemas.openxmlformats.org/markup-compatibility/2006" xmlns:aink="http://schemas.microsoft.com/office/drawing/2016/ink" xmlns:am3d="http://schemas.microsoft.com/office/drawing/2017/model3d" xmlns:o="urn:schemas-microsoft-com:office:office" xmlns:r="http://schemas.openxmlformats.org/officeDocument/2006/relationships" xmlns:m="http://schemas.openxmlformats.org/officeDocument/2006/math" xmlns:v="urn:schemas-microsoft-com:vml" xmlns:wp14="http://schemas.microsoft.com/office/word/2010/wordprocessingDrawing" xmlns:wp="http://schemas.openxmlformats.org/drawingml/2006/wordprocessingDrawing" xmlns:w10="urn:schemas-microsoft-com:office:word" xmlns:w="http://schemas.openxmlformats.org/wordprocessingml/2006/main" xmlns:w14="http://schemas.microsoft.com/office/word/2010/wordml" xmlns:w15="http://schemas.microsoft.com/office/word/2012/wordml" xmlns:w16cid="http://schemas.microsoft.com/office/word/2016/wordml/cid" xmlns:w16se="http://schemas.microsoft.com/office/word/2015/wordml/symex" xmlns:wpg="http://schemas.microsoft.com/office/word/2010/wordprocessingGroup" xmlns:wpi="http://schemas.microsoft.com/office/word/2010/wordprocessingInk" xmlns:wne="http://schemas.microsoft.com/office/word/2006/wordml" xmlns:wps="http://schemas.microsoft.com/office/word/2010/wordprocessingShape" mc:Ignorable="w14 w15 w16se w16cid wp14">
+<w:ftr xmlns:wpc="http://schemas.microsoft.com/office/word/2010/wordprocessingCanvas" xmlns:cx="http://schemas.microsoft.com/office/drawing/2014/chartex" xmlns:cx1="http://schemas.microsoft.com/office/drawing/2015/9/8/chartex" xmlns:cx2="http://schemas.microsoft.com/office/drawing/2015/10/21/chartex" xmlns:cx3="http://schemas.microsoft.com/office/drawing/2016/5/9/chartex" xmlns:cx4="http://schemas.microsoft.com/office/drawing/2016/5/10/chartex" xmlns:cx5="http://schemas.microsoft.com/office/drawing/2016/5/11/chartex" xmlns:cx6="http://schemas.microsoft.com/office/drawing/2016/5/12/chartex" xmlns:cx7="http://schemas.microsoft.com/office/drawing/2016/5/13/chartex" xmlns:cx8="http://schemas.microsoft.com/office/drawing/2016/5/14/chartex" xmlns:mc="http://schemas.openxmlformats.org/markup-compatibility/2006" xmlns:aink="http://schemas.microsoft.com/office/drawing/2016/ink" xmlns:am3d="http://schemas.microsoft.com/office/drawing/2017/model3d" xmlns:o="urn:schemas-microsoft-com:office:office" xmlns:r="http://schemas.openxmlformats.org/officeDocument/2006/relationships" xmlns:m="http://schemas.openxmlformats.org/officeDocument/2006/math" xmlns:v="urn:schemas-microsoft-com:vml" xmlns:wp14="http://schemas.microsoft.com/office/word/2010/wordprocessingDrawing" xmlns:wp="http://schemas.openxmlformats.org/drawingml/2006/wordprocessingDrawing" xmlns:w10="urn:schemas-microsoft-com:office:word" xmlns:w="http://schemas.openxmlformats.org/wordprocessingml/2006/main" xmlns:w14="http://schemas.microsoft.com/office/word/2010/wordml" xmlns:w15="http://schemas.microsoft.com/office/word/2012/wordml" xmlns:w16cex="http://schemas.microsoft.com/office/word/2018/wordml/cex" xmlns:w16cid="http://schemas.microsoft.com/office/word/2016/wordml/cid" xmlns:w16="http://schemas.microsoft.com/office/word/2018/wordml" xmlns:w16se="http://schemas.microsoft.com/office/word/2015/wordml/symex" xmlns:wpg="http://schemas.microsoft.com/office/word/2010/wordprocessingGroup" xmlns:wpi="http://schemas.microsoft.com/office/word/2010/wordprocessingInk" xmlns:wne="http://schemas.microsoft.com/office/word/2006/wordml" xmlns:wps="http://schemas.microsoft.com/office/word/2010/wordprocessingShape" mc:Ignorable="w14 w15 w16se w16cid w16 w16cex wp14">
   <w:p>
     <w:pPr>
       <w:pStyle w:val="Footer"/>
@@ -9528,7 +9861,7 @@
 </file>
 
 <file path=word/footer3.xml><?xml version="1.0" encoding="utf-8"?>
-<w:ftr xmlns:wpc="http://schemas.microsoft.com/office/word/2010/wordprocessingCanvas" xmlns:cx="http://schemas.microsoft.com/office/drawing/2014/chartex" xmlns:cx1="http://schemas.microsoft.com/office/drawing/2015/9/8/chartex" xmlns:cx2="http://schemas.microsoft.com/office/drawing/2015/10/21/chartex" xmlns:cx3="http://schemas.microsoft.com/office/drawing/2016/5/9/chartex" xmlns:cx4="http://schemas.microsoft.com/office/drawing/2016/5/10/chartex" xmlns:cx5="http://schemas.microsoft.com/office/drawing/2016/5/11/chartex" xmlns:cx6="http://schemas.microsoft.com/office/drawing/2016/5/12/chartex" xmlns:cx7="http://schemas.microsoft.com/office/drawing/2016/5/13/chartex" xmlns:cx8="http://schemas.microsoft.com/office/drawing/2016/5/14/chartex" xmlns:mc="http://schemas.openxmlformats.org/markup-compatibility/2006" xmlns:aink="http://schemas.microsoft.com/office/drawing/2016/ink" xmlns:am3d="http://schemas.microsoft.com/office/drawing/2017/model3d" xmlns:o="urn:schemas-microsoft-com:office:office" xmlns:r="http://schemas.openxmlformats.org/officeDocument/2006/relationships" xmlns:m="http://schemas.openxmlformats.org/officeDocument/2006/math" xmlns:v="urn:schemas-microsoft-com:vml" xmlns:wp14="http://schemas.microsoft.com/office/word/2010/wordprocessingDrawing" xmlns:wp="http://schemas.openxmlformats.org/drawingml/2006/wordprocessingDrawing" xmlns:w10="urn:schemas-microsoft-com:office:word" xmlns:w="http://schemas.openxmlformats.org/wordprocessingml/2006/main" xmlns:w14="http://schemas.microsoft.com/office/word/2010/wordml" xmlns:w15="http://schemas.microsoft.com/office/word/2012/wordml" xmlns:w16cid="http://schemas.microsoft.com/office/word/2016/wordml/cid" xmlns:w16se="http://schemas.microsoft.com/office/word/2015/wordml/symex" xmlns:wpg="http://schemas.microsoft.com/office/word/2010/wordprocessingGroup" xmlns:wpi="http://schemas.microsoft.com/office/word/2010/wordprocessingInk" xmlns:wne="http://schemas.microsoft.com/office/word/2006/wordml" xmlns:wps="http://schemas.microsoft.com/office/word/2010/wordprocessingShape" mc:Ignorable="w14 w15 w16se w16cid wp14">
+<w:ftr xmlns:wpc="http://schemas.microsoft.com/office/word/2010/wordprocessingCanvas" xmlns:cx="http://schemas.microsoft.com/office/drawing/2014/chartex" xmlns:cx1="http://schemas.microsoft.com/office/drawing/2015/9/8/chartex" xmlns:cx2="http://schemas.microsoft.com/office/drawing/2015/10/21/chartex" xmlns:cx3="http://schemas.microsoft.com/office/drawing/2016/5/9/chartex" xmlns:cx4="http://schemas.microsoft.com/office/drawing/2016/5/10/chartex" xmlns:cx5="http://schemas.microsoft.com/office/drawing/2016/5/11/chartex" xmlns:cx6="http://schemas.microsoft.com/office/drawing/2016/5/12/chartex" xmlns:cx7="http://schemas.microsoft.com/office/drawing/2016/5/13/chartex" xmlns:cx8="http://schemas.microsoft.com/office/drawing/2016/5/14/chartex" xmlns:mc="http://schemas.openxmlformats.org/markup-compatibility/2006" xmlns:aink="http://schemas.microsoft.com/office/drawing/2016/ink" xmlns:am3d="http://schemas.microsoft.com/office/drawing/2017/model3d" xmlns:o="urn:schemas-microsoft-com:office:office" xmlns:r="http://schemas.openxmlformats.org/officeDocument/2006/relationships" xmlns:m="http://schemas.openxmlformats.org/officeDocument/2006/math" xmlns:v="urn:schemas-microsoft-com:vml" xmlns:wp14="http://schemas.microsoft.com/office/word/2010/wordprocessingDrawing" xmlns:wp="http://schemas.openxmlformats.org/drawingml/2006/wordprocessingDrawing" xmlns:w10="urn:schemas-microsoft-com:office:word" xmlns:w="http://schemas.openxmlformats.org/wordprocessingml/2006/main" xmlns:w14="http://schemas.microsoft.com/office/word/2010/wordml" xmlns:w15="http://schemas.microsoft.com/office/word/2012/wordml" xmlns:w16cex="http://schemas.microsoft.com/office/word/2018/wordml/cex" xmlns:w16cid="http://schemas.microsoft.com/office/word/2016/wordml/cid" xmlns:w16="http://schemas.microsoft.com/office/word/2018/wordml" xmlns:w16se="http://schemas.microsoft.com/office/word/2015/wordml/symex" xmlns:wpg="http://schemas.microsoft.com/office/word/2010/wordprocessingGroup" xmlns:wpi="http://schemas.microsoft.com/office/word/2010/wordprocessingInk" xmlns:wne="http://schemas.microsoft.com/office/word/2006/wordml" xmlns:wps="http://schemas.microsoft.com/office/word/2010/wordprocessingShape" mc:Ignorable="w14 w15 w16se w16cid w16 w16cex wp14">
   <w:p>
     <w:pPr>
       <w:pStyle w:val="Footer"/>
@@ -9538,7 +9871,7 @@
 </file>
 
 <file path=word/footnotes.xml><?xml version="1.0" encoding="utf-8"?>
-<w:footnotes xmlns:wpc="http://schemas.microsoft.com/office/word/2010/wordprocessingCanvas" xmlns:cx="http://schemas.microsoft.com/office/drawing/2014/chartex" xmlns:cx1="http://schemas.microsoft.com/office/drawing/2015/9/8/chartex" xmlns:cx2="http://schemas.microsoft.com/office/drawing/2015/10/21/chartex" xmlns:cx3="http://schemas.microsoft.com/office/drawing/2016/5/9/chartex" xmlns:cx4="http://schemas.microsoft.com/office/drawing/2016/5/10/chartex" xmlns:cx5="http://schemas.microsoft.com/office/drawing/2016/5/11/chartex" xmlns:cx6="http://schemas.microsoft.com/office/drawing/2016/5/12/chartex" xmlns:cx7="http://schemas.microsoft.com/office/drawing/2016/5/13/chartex" xmlns:cx8="http://schemas.microsoft.com/office/drawing/2016/5/14/chartex" xmlns:mc="http://schemas.openxmlformats.org/markup-compatibility/2006" xmlns:aink="http://schemas.microsoft.com/office/drawing/2016/ink" xmlns:am3d="http://schemas.microsoft.com/office/drawing/2017/model3d" xmlns:o="urn:schemas-microsoft-com:office:office" xmlns:r="http://schemas.openxmlformats.org/officeDocument/2006/relationships" xmlns:m="http://schemas.openxmlformats.org/officeDocument/2006/math" xmlns:v="urn:schemas-microsoft-com:vml" xmlns:wp14="http://schemas.microsoft.com/office/word/2010/wordprocessingDrawing" xmlns:wp="http://schemas.openxmlformats.org/drawingml/2006/wordprocessingDrawing" xmlns:w10="urn:schemas-microsoft-com:office:word" xmlns:w="http://schemas.openxmlformats.org/wordprocessingml/2006/main" xmlns:w14="http://schemas.microsoft.com/office/word/2010/wordml" xmlns:w15="http://schemas.microsoft.com/office/word/2012/wordml" xmlns:w16cid="http://schemas.microsoft.com/office/word/2016/wordml/cid" xmlns:w16se="http://schemas.microsoft.com/office/word/2015/wordml/symex" xmlns:wpg="http://schemas.microsoft.com/office/word/2010/wordprocessingGroup" xmlns:wpi="http://schemas.microsoft.com/office/word/2010/wordprocessingInk" xmlns:wne="http://schemas.microsoft.com/office/word/2006/wordml" xmlns:wps="http://schemas.microsoft.com/office/word/2010/wordprocessingShape" mc:Ignorable="w14 w15 w16se w16cid wp14">
+<w:footnotes xmlns:wpc="http://schemas.microsoft.com/office/word/2010/wordprocessingCanvas" xmlns:cx="http://schemas.microsoft.com/office/drawing/2014/chartex" xmlns:cx1="http://schemas.microsoft.com/office/drawing/2015/9/8/chartex" xmlns:cx2="http://schemas.microsoft.com/office/drawing/2015/10/21/chartex" xmlns:cx3="http://schemas.microsoft.com/office/drawing/2016/5/9/chartex" xmlns:cx4="http://schemas.microsoft.com/office/drawing/2016/5/10/chartex" xmlns:cx5="http://schemas.microsoft.com/office/drawing/2016/5/11/chartex" xmlns:cx6="http://schemas.microsoft.com/office/drawing/2016/5/12/chartex" xmlns:cx7="http://schemas.microsoft.com/office/drawing/2016/5/13/chartex" xmlns:cx8="http://schemas.microsoft.com/office/drawing/2016/5/14/chartex" xmlns:mc="http://schemas.openxmlformats.org/markup-compatibility/2006" xmlns:aink="http://schemas.microsoft.com/office/drawing/2016/ink" xmlns:am3d="http://schemas.microsoft.com/office/drawing/2017/model3d" xmlns:o="urn:schemas-microsoft-com:office:office" xmlns:r="http://schemas.openxmlformats.org/officeDocument/2006/relationships" xmlns:m="http://schemas.openxmlformats.org/officeDocument/2006/math" xmlns:v="urn:schemas-microsoft-com:vml" xmlns:wp14="http://schemas.microsoft.com/office/word/2010/wordprocessingDrawing" xmlns:wp="http://schemas.openxmlformats.org/drawingml/2006/wordprocessingDrawing" xmlns:w10="urn:schemas-microsoft-com:office:word" xmlns:w="http://schemas.openxmlformats.org/wordprocessingml/2006/main" xmlns:w14="http://schemas.microsoft.com/office/word/2010/wordml" xmlns:w15="http://schemas.microsoft.com/office/word/2012/wordml" xmlns:w16cex="http://schemas.microsoft.com/office/word/2018/wordml/cex" xmlns:w16cid="http://schemas.microsoft.com/office/word/2016/wordml/cid" xmlns:w16="http://schemas.microsoft.com/office/word/2018/wordml" xmlns:w16se="http://schemas.microsoft.com/office/word/2015/wordml/symex" xmlns:wpg="http://schemas.microsoft.com/office/word/2010/wordprocessingGroup" xmlns:wpi="http://schemas.microsoft.com/office/word/2010/wordprocessingInk" xmlns:wne="http://schemas.microsoft.com/office/word/2006/wordml" xmlns:wps="http://schemas.microsoft.com/office/word/2010/wordprocessingShape" mc:Ignorable="w14 w15 w16se w16cid w16 w16cex wp14">
   <w:footnote w:type="separator" w:id="-1">
     <w:p>
       <w:r>
@@ -9557,7 +9890,7 @@
 </file>
 
 <file path=word/header1.xml><?xml version="1.0" encoding="utf-8"?>
-<w:hdr xmlns:wpc="http://schemas.microsoft.com/office/word/2010/wordprocessingCanvas" xmlns:cx="http://schemas.microsoft.com/office/drawing/2014/chartex" xmlns:cx1="http://schemas.microsoft.com/office/drawing/2015/9/8/chartex" xmlns:cx2="http://schemas.microsoft.com/office/drawing/2015/10/21/chartex" xmlns:cx3="http://schemas.microsoft.com/office/drawing/2016/5/9/chartex" xmlns:cx4="http://schemas.microsoft.com/office/drawing/2016/5/10/chartex" xmlns:cx5="http://schemas.microsoft.com/office/drawing/2016/5/11/chartex" xmlns:cx6="http://schemas.microsoft.com/office/drawing/2016/5/12/chartex" xmlns:cx7="http://schemas.microsoft.com/office/drawing/2016/5/13/chartex" xmlns:cx8="http://schemas.microsoft.com/office/drawing/2016/5/14/chartex" xmlns:mc="http://schemas.openxmlformats.org/markup-compatibility/2006" xmlns:aink="http://schemas.microsoft.com/office/drawing/2016/ink" xmlns:am3d="http://schemas.microsoft.com/office/drawing/2017/model3d" xmlns:o="urn:schemas-microsoft-com:office:office" xmlns:r="http://schemas.openxmlformats.org/officeDocument/2006/relationships" xmlns:m="http://schemas.openxmlformats.org/officeDocument/2006/math" xmlns:v="urn:schemas-microsoft-com:vml" xmlns:wp14="http://schemas.microsoft.com/office/word/2010/wordprocessingDrawing" xmlns:wp="http://schemas.openxmlformats.org/drawingml/2006/wordprocessingDrawing" xmlns:w10="urn:schemas-microsoft-com:office:word" xmlns:w="http://schemas.openxmlformats.org/wordprocessingml/2006/main" xmlns:w14="http://schemas.microsoft.com/office/word/2010/wordml" xmlns:w15="http://schemas.microsoft.com/office/word/2012/wordml" xmlns:w16cid="http://schemas.microsoft.com/office/word/2016/wordml/cid" xmlns:w16se="http://schemas.microsoft.com/office/word/2015/wordml/symex" xmlns:wpg="http://schemas.microsoft.com/office/word/2010/wordprocessingGroup" xmlns:wpi="http://schemas.microsoft.com/office/word/2010/wordprocessingInk" xmlns:wne="http://schemas.microsoft.com/office/word/2006/wordml" xmlns:wps="http://schemas.microsoft.com/office/word/2010/wordprocessingShape" mc:Ignorable="w14 w15 w16se w16cid wp14">
+<w:hdr xmlns:wpc="http://schemas.microsoft.com/office/word/2010/wordprocessingCanvas" xmlns:cx="http://schemas.microsoft.com/office/drawing/2014/chartex" xmlns:cx1="http://schemas.microsoft.com/office/drawing/2015/9/8/chartex" xmlns:cx2="http://schemas.microsoft.com/office/drawing/2015/10/21/chartex" xmlns:cx3="http://schemas.microsoft.com/office/drawing/2016/5/9/chartex" xmlns:cx4="http://schemas.microsoft.com/office/drawing/2016/5/10/chartex" xmlns:cx5="http://schemas.microsoft.com/office/drawing/2016/5/11/chartex" xmlns:cx6="http://schemas.microsoft.com/office/drawing/2016/5/12/chartex" xmlns:cx7="http://schemas.microsoft.com/office/drawing/2016/5/13/chartex" xmlns:cx8="http://schemas.microsoft.com/office/drawing/2016/5/14/chartex" xmlns:mc="http://schemas.openxmlformats.org/markup-compatibility/2006" xmlns:aink="http://schemas.microsoft.com/office/drawing/2016/ink" xmlns:am3d="http://schemas.microsoft.com/office/drawing/2017/model3d" xmlns:o="urn:schemas-microsoft-com:office:office" xmlns:r="http://schemas.openxmlformats.org/officeDocument/2006/relationships" xmlns:m="http://schemas.openxmlformats.org/officeDocument/2006/math" xmlns:v="urn:schemas-microsoft-com:vml" xmlns:wp14="http://schemas.microsoft.com/office/word/2010/wordprocessingDrawing" xmlns:wp="http://schemas.openxmlformats.org/drawingml/2006/wordprocessingDrawing" xmlns:w10="urn:schemas-microsoft-com:office:word" xmlns:w="http://schemas.openxmlformats.org/wordprocessingml/2006/main" xmlns:w14="http://schemas.microsoft.com/office/word/2010/wordml" xmlns:w15="http://schemas.microsoft.com/office/word/2012/wordml" xmlns:w16cex="http://schemas.microsoft.com/office/word/2018/wordml/cex" xmlns:w16cid="http://schemas.microsoft.com/office/word/2016/wordml/cid" xmlns:w16="http://schemas.microsoft.com/office/word/2018/wordml" xmlns:w16se="http://schemas.microsoft.com/office/word/2015/wordml/symex" xmlns:wpg="http://schemas.microsoft.com/office/word/2010/wordprocessingGroup" xmlns:wpi="http://schemas.microsoft.com/office/word/2010/wordprocessingInk" xmlns:wne="http://schemas.microsoft.com/office/word/2006/wordml" xmlns:wps="http://schemas.microsoft.com/office/word/2010/wordprocessingShape" mc:Ignorable="w14 w15 w16se w16cid w16 w16cex wp14">
   <w:p>
     <w:pPr>
       <w:pStyle w:val="Header"/>
@@ -9567,7 +9900,7 @@
 </file>
 
 <file path=word/header2.xml><?xml version="1.0" encoding="utf-8"?>
-<w:hdr xmlns:wpc="http://schemas.microsoft.com/office/word/2010/wordprocessingCanvas" xmlns:cx="http://schemas.microsoft.com/office/drawing/2014/chartex" xmlns:cx1="http://schemas.microsoft.com/office/drawing/2015/9/8/chartex" xmlns:cx2="http://schemas.microsoft.com/office/drawing/2015/10/21/chartex" xmlns:cx3="http://schemas.microsoft.com/office/drawing/2016/5/9/chartex" xmlns:cx4="http://schemas.microsoft.com/office/drawing/2016/5/10/chartex" xmlns:cx5="http://schemas.microsoft.com/office/drawing/2016/5/11/chartex" xmlns:cx6="http://schemas.microsoft.com/office/drawing/2016/5/12/chartex" xmlns:cx7="http://schemas.microsoft.com/office/drawing/2016/5/13/chartex" xmlns:cx8="http://schemas.microsoft.com/office/drawing/2016/5/14/chartex" xmlns:mc="http://schemas.openxmlformats.org/markup-compatibility/2006" xmlns:aink="http://schemas.microsoft.com/office/drawing/2016/ink" xmlns:am3d="http://schemas.microsoft.com/office/drawing/2017/model3d" xmlns:o="urn:schemas-microsoft-com:office:office" xmlns:r="http://schemas.openxmlformats.org/officeDocument/2006/relationships" xmlns:m="http://schemas.openxmlformats.org/officeDocument/2006/math" xmlns:v="urn:schemas-microsoft-com:vml" xmlns:wp14="http://schemas.microsoft.com/office/word/2010/wordprocessingDrawing" xmlns:wp="http://schemas.openxmlformats.org/drawingml/2006/wordprocessingDrawing" xmlns:w10="urn:schemas-microsoft-com:office:word" xmlns:w="http://schemas.openxmlformats.org/wordprocessingml/2006/main" xmlns:w14="http://schemas.microsoft.com/office/word/2010/wordml" xmlns:w15="http://schemas.microsoft.com/office/word/2012/wordml" xmlns:w16cid="http://schemas.microsoft.com/office/word/2016/wordml/cid" xmlns:w16se="http://schemas.microsoft.com/office/word/2015/wordml/symex" xmlns:wpg="http://schemas.microsoft.com/office/word/2010/wordprocessingGroup" xmlns:wpi="http://schemas.microsoft.com/office/word/2010/wordprocessingInk" xmlns:wne="http://schemas.microsoft.com/office/word/2006/wordml" xmlns:wps="http://schemas.microsoft.com/office/word/2010/wordprocessingShape" mc:Ignorable="w14 w15 w16se w16cid wp14">
+<w:hdr xmlns:wpc="http://schemas.microsoft.com/office/word/2010/wordprocessingCanvas" xmlns:cx="http://schemas.microsoft.com/office/drawing/2014/chartex" xmlns:cx1="http://schemas.microsoft.com/office/drawing/2015/9/8/chartex" xmlns:cx2="http://schemas.microsoft.com/office/drawing/2015/10/21/chartex" xmlns:cx3="http://schemas.microsoft.com/office/drawing/2016/5/9/chartex" xmlns:cx4="http://schemas.microsoft.com/office/drawing/2016/5/10/chartex" xmlns:cx5="http://schemas.microsoft.com/office/drawing/2016/5/11/chartex" xmlns:cx6="http://schemas.microsoft.com/office/drawing/2016/5/12/chartex" xmlns:cx7="http://schemas.microsoft.com/office/drawing/2016/5/13/chartex" xmlns:cx8="http://schemas.microsoft.com/office/drawing/2016/5/14/chartex" xmlns:mc="http://schemas.openxmlformats.org/markup-compatibility/2006" xmlns:aink="http://schemas.microsoft.com/office/drawing/2016/ink" xmlns:am3d="http://schemas.microsoft.com/office/drawing/2017/model3d" xmlns:o="urn:schemas-microsoft-com:office:office" xmlns:r="http://schemas.openxmlformats.org/officeDocument/2006/relationships" xmlns:m="http://schemas.openxmlformats.org/officeDocument/2006/math" xmlns:v="urn:schemas-microsoft-com:vml" xmlns:wp14="http://schemas.microsoft.com/office/word/2010/wordprocessingDrawing" xmlns:wp="http://schemas.openxmlformats.org/drawingml/2006/wordprocessingDrawing" xmlns:w10="urn:schemas-microsoft-com:office:word" xmlns:w="http://schemas.openxmlformats.org/wordprocessingml/2006/main" xmlns:w14="http://schemas.microsoft.com/office/word/2010/wordml" xmlns:w15="http://schemas.microsoft.com/office/word/2012/wordml" xmlns:w16cex="http://schemas.microsoft.com/office/word/2018/wordml/cex" xmlns:w16cid="http://schemas.microsoft.com/office/word/2016/wordml/cid" xmlns:w16="http://schemas.microsoft.com/office/word/2018/wordml" xmlns:w16se="http://schemas.microsoft.com/office/word/2015/wordml/symex" xmlns:wpg="http://schemas.microsoft.com/office/word/2010/wordprocessingGroup" xmlns:wpi="http://schemas.microsoft.com/office/word/2010/wordprocessingInk" xmlns:wne="http://schemas.microsoft.com/office/word/2006/wordml" xmlns:wps="http://schemas.microsoft.com/office/word/2010/wordprocessingShape" mc:Ignorable="w14 w15 w16se w16cid w16 w16cex wp14">
   <w:p>
     <w:pPr>
       <w:spacing w:after="0" w:line="216" w:lineRule="auto"/>
@@ -10133,8 +10466,6 @@
       </w:rPr>
       <w:t>هفتم</w:t>
     </w:r>
-    <w:bookmarkStart w:id="0" w:name="_GoBack"/>
-    <w:bookmarkEnd w:id="0"/>
     <w:r>
       <w:rPr>
         <w:rFonts w:ascii="IranNastaliq" w:hAnsi="IranNastaliq" w:cs="IranNastaliq" w:hint="cs"/>
@@ -10190,7 +10521,7 @@
 </file>
 
 <file path=word/header3.xml><?xml version="1.0" encoding="utf-8"?>
-<w:hdr xmlns:wpc="http://schemas.microsoft.com/office/word/2010/wordprocessingCanvas" xmlns:cx="http://schemas.microsoft.com/office/drawing/2014/chartex" xmlns:cx1="http://schemas.microsoft.com/office/drawing/2015/9/8/chartex" xmlns:cx2="http://schemas.microsoft.com/office/drawing/2015/10/21/chartex" xmlns:cx3="http://schemas.microsoft.com/office/drawing/2016/5/9/chartex" xmlns:cx4="http://schemas.microsoft.com/office/drawing/2016/5/10/chartex" xmlns:cx5="http://schemas.microsoft.com/office/drawing/2016/5/11/chartex" xmlns:cx6="http://schemas.microsoft.com/office/drawing/2016/5/12/chartex" xmlns:cx7="http://schemas.microsoft.com/office/drawing/2016/5/13/chartex" xmlns:cx8="http://schemas.microsoft.com/office/drawing/2016/5/14/chartex" xmlns:mc="http://schemas.openxmlformats.org/markup-compatibility/2006" xmlns:aink="http://schemas.microsoft.com/office/drawing/2016/ink" xmlns:am3d="http://schemas.microsoft.com/office/drawing/2017/model3d" xmlns:o="urn:schemas-microsoft-com:office:office" xmlns:r="http://schemas.openxmlformats.org/officeDocument/2006/relationships" xmlns:m="http://schemas.openxmlformats.org/officeDocument/2006/math" xmlns:v="urn:schemas-microsoft-com:vml" xmlns:wp14="http://schemas.microsoft.com/office/word/2010/wordprocessingDrawing" xmlns:wp="http://schemas.openxmlformats.org/drawingml/2006/wordprocessingDrawing" xmlns:w10="urn:schemas-microsoft-com:office:word" xmlns:w="http://schemas.openxmlformats.org/wordprocessingml/2006/main" xmlns:w14="http://schemas.microsoft.com/office/word/2010/wordml" xmlns:w15="http://schemas.microsoft.com/office/word/2012/wordml" xmlns:w16cid="http://schemas.microsoft.com/office/word/2016/wordml/cid" xmlns:w16se="http://schemas.microsoft.com/office/word/2015/wordml/symex" xmlns:wpg="http://schemas.microsoft.com/office/word/2010/wordprocessingGroup" xmlns:wpi="http://schemas.microsoft.com/office/word/2010/wordprocessingInk" xmlns:wne="http://schemas.microsoft.com/office/word/2006/wordml" xmlns:wps="http://schemas.microsoft.com/office/word/2010/wordprocessingShape" mc:Ignorable="w14 w15 w16se w16cid wp14">
+<w:hdr xmlns:wpc="http://schemas.microsoft.com/office/word/2010/wordprocessingCanvas" xmlns:cx="http://schemas.microsoft.com/office/drawing/2014/chartex" xmlns:cx1="http://schemas.microsoft.com/office/drawing/2015/9/8/chartex" xmlns:cx2="http://schemas.microsoft.com/office/drawing/2015/10/21/chartex" xmlns:cx3="http://schemas.microsoft.com/office/drawing/2016/5/9/chartex" xmlns:cx4="http://schemas.microsoft.com/office/drawing/2016/5/10/chartex" xmlns:cx5="http://schemas.microsoft.com/office/drawing/2016/5/11/chartex" xmlns:cx6="http://schemas.microsoft.com/office/drawing/2016/5/12/chartex" xmlns:cx7="http://schemas.microsoft.com/office/drawing/2016/5/13/chartex" xmlns:cx8="http://schemas.microsoft.com/office/drawing/2016/5/14/chartex" xmlns:mc="http://schemas.openxmlformats.org/markup-compatibility/2006" xmlns:aink="http://schemas.microsoft.com/office/drawing/2016/ink" xmlns:am3d="http://schemas.microsoft.com/office/drawing/2017/model3d" xmlns:o="urn:schemas-microsoft-com:office:office" xmlns:r="http://schemas.openxmlformats.org/officeDocument/2006/relationships" xmlns:m="http://schemas.openxmlformats.org/officeDocument/2006/math" xmlns:v="urn:schemas-microsoft-com:vml" xmlns:wp14="http://schemas.microsoft.com/office/word/2010/wordprocessingDrawing" xmlns:wp="http://schemas.openxmlformats.org/drawingml/2006/wordprocessingDrawing" xmlns:w10="urn:schemas-microsoft-com:office:word" xmlns:w="http://schemas.openxmlformats.org/wordprocessingml/2006/main" xmlns:w14="http://schemas.microsoft.com/office/word/2010/wordml" xmlns:w15="http://schemas.microsoft.com/office/word/2012/wordml" xmlns:w16cex="http://schemas.microsoft.com/office/word/2018/wordml/cex" xmlns:w16cid="http://schemas.microsoft.com/office/word/2016/wordml/cid" xmlns:w16="http://schemas.microsoft.com/office/word/2018/wordml" xmlns:w16se="http://schemas.microsoft.com/office/word/2015/wordml/symex" xmlns:wpg="http://schemas.microsoft.com/office/word/2010/wordprocessingGroup" xmlns:wpi="http://schemas.microsoft.com/office/word/2010/wordprocessingInk" xmlns:wne="http://schemas.microsoft.com/office/word/2006/wordml" xmlns:wps="http://schemas.microsoft.com/office/word/2010/wordprocessingShape" mc:Ignorable="w14 w15 w16se w16cid w16 w16cex wp14">
   <w:p>
     <w:pPr>
       <w:spacing w:line="192" w:lineRule="auto"/>
@@ -11080,7 +11411,11 @@
         </mc:Choice>
         <mc:Fallback>
           <w:pict>
-            <v:shape w14:anchorId="059D856A" id="Text Box 6" o:spid="_x0000_s1029" type="#_x0000_t202" style="position:absolute;left:0;text-align:left;margin-left:69.25pt;margin-top:1.45pt;width:74.25pt;height:117pt;z-index:251681280;visibility:visible;mso-wrap-style:square;mso-width-percent:0;mso-height-percent:0;mso-wrap-distance-left:9pt;mso-wrap-distance-top:0;mso-wrap-distance-right:9pt;mso-wrap-distance-bottom:0;mso-position-horizontal:absolute;mso-position-horizontal-relative:margin;mso-position-vertical:absolute;mso-position-vertical-relative:text;mso-width-percent:0;mso-height-percent:0;mso-width-relative:margin;mso-height-relative:margin;v-text-anchor:top" o:gfxdata="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" filled="f" stroked="f" strokeweight=".5pt">
+            <v:shapetype w14:anchorId="059D856A" id="_x0000_t202" coordsize="21600,21600" o:spt="202" path="m,l,21600r21600,l21600,xe">
+              <v:stroke joinstyle="miter"/>
+              <v:path gradientshapeok="t" o:connecttype="rect"/>
+            </v:shapetype>
+            <v:shape id="Text Box 6" o:spid="_x0000_s1029" type="#_x0000_t202" style="position:absolute;left:0;text-align:left;margin-left:69.25pt;margin-top:1.45pt;width:74.25pt;height:117pt;z-index:251681280;visibility:visible;mso-wrap-style:square;mso-width-percent:0;mso-height-percent:0;mso-wrap-distance-left:9pt;mso-wrap-distance-top:0;mso-wrap-distance-right:9pt;mso-wrap-distance-bottom:0;mso-position-horizontal:absolute;mso-position-horizontal-relative:margin;mso-position-vertical:absolute;mso-position-vertical-relative:text;mso-width-percent:0;mso-height-percent:0;mso-width-relative:margin;mso-height-relative:margin;v-text-anchor:top" o:gfxdata="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" filled="f" stroked="f" strokeweight=".5pt">
               <v:textbox>
                 <w:txbxContent>
                   <w:tbl>
@@ -13698,7 +14033,7 @@
 </file>
 
 <file path=word/numbering.xml><?xml version="1.0" encoding="utf-8"?>
-<w:numbering xmlns:wpc="http://schemas.microsoft.com/office/word/2010/wordprocessingCanvas" xmlns:cx="http://schemas.microsoft.com/office/drawing/2014/chartex" xmlns:cx1="http://schemas.microsoft.com/office/drawing/2015/9/8/chartex" xmlns:cx2="http://schemas.microsoft.com/office/drawing/2015/10/21/chartex" xmlns:cx3="http://schemas.microsoft.com/office/drawing/2016/5/9/chartex" xmlns:cx4="http://schemas.microsoft.com/office/drawing/2016/5/10/chartex" xmlns:cx5="http://schemas.microsoft.com/office/drawing/2016/5/11/chartex" xmlns:cx6="http://schemas.microsoft.com/office/drawing/2016/5/12/chartex" xmlns:cx7="http://schemas.microsoft.com/office/drawing/2016/5/13/chartex" xmlns:cx8="http://schemas.microsoft.com/office/drawing/2016/5/14/chartex" xmlns:mc="http://schemas.openxmlformats.org/markup-compatibility/2006" xmlns:aink="http://schemas.microsoft.com/office/drawing/2016/ink" xmlns:am3d="http://schemas.microsoft.com/office/drawing/2017/model3d" xmlns:o="urn:schemas-microsoft-com:office:office" xmlns:r="http://schemas.openxmlformats.org/officeDocument/2006/relationships" xmlns:m="http://schemas.openxmlformats.org/officeDocument/2006/math" xmlns:v="urn:schemas-microsoft-com:vml" xmlns:wp14="http://schemas.microsoft.com/office/word/2010/wordprocessingDrawing" xmlns:wp="http://schemas.openxmlformats.org/drawingml/2006/wordprocessingDrawing" xmlns:w10="urn:schemas-microsoft-com:office:word" xmlns:w="http://schemas.openxmlformats.org/wordprocessingml/2006/main" xmlns:w14="http://schemas.microsoft.com/office/word/2010/wordml" xmlns:w15="http://schemas.microsoft.com/office/word/2012/wordml" xmlns:w16cid="http://schemas.microsoft.com/office/word/2016/wordml/cid" xmlns:w16se="http://schemas.microsoft.com/office/word/2015/wordml/symex" xmlns:wpg="http://schemas.microsoft.com/office/word/2010/wordprocessingGroup" xmlns:wpi="http://schemas.microsoft.com/office/word/2010/wordprocessingInk" xmlns:wne="http://schemas.microsoft.com/office/word/2006/wordml" xmlns:wps="http://schemas.microsoft.com/office/word/2010/wordprocessingShape" mc:Ignorable="w14 w15 w16se w16cid wp14">
+<w:numbering xmlns:wpc="http://schemas.microsoft.com/office/word/2010/wordprocessingCanvas" xmlns:cx="http://schemas.microsoft.com/office/drawing/2014/chartex" xmlns:cx1="http://schemas.microsoft.com/office/drawing/2015/9/8/chartex" xmlns:cx2="http://schemas.microsoft.com/office/drawing/2015/10/21/chartex" xmlns:cx3="http://schemas.microsoft.com/office/drawing/2016/5/9/chartex" xmlns:cx4="http://schemas.microsoft.com/office/drawing/2016/5/10/chartex" xmlns:cx5="http://schemas.microsoft.com/office/drawing/2016/5/11/chartex" xmlns:cx6="http://schemas.microsoft.com/office/drawing/2016/5/12/chartex" xmlns:cx7="http://schemas.microsoft.com/office/drawing/2016/5/13/chartex" xmlns:cx8="http://schemas.microsoft.com/office/drawing/2016/5/14/chartex" xmlns:mc="http://schemas.openxmlformats.org/markup-compatibility/2006" xmlns:aink="http://schemas.microsoft.com/office/drawing/2016/ink" xmlns:am3d="http://schemas.microsoft.com/office/drawing/2017/model3d" xmlns:o="urn:schemas-microsoft-com:office:office" xmlns:r="http://schemas.openxmlformats.org/officeDocument/2006/relationships" xmlns:m="http://schemas.openxmlformats.org/officeDocument/2006/math" xmlns:v="urn:schemas-microsoft-com:vml" xmlns:wp14="http://schemas.microsoft.com/office/word/2010/wordprocessingDrawing" xmlns:wp="http://schemas.openxmlformats.org/drawingml/2006/wordprocessingDrawing" xmlns:w10="urn:schemas-microsoft-com:office:word" xmlns:w="http://schemas.openxmlformats.org/wordprocessingml/2006/main" xmlns:w14="http://schemas.microsoft.com/office/word/2010/wordml" xmlns:w15="http://schemas.microsoft.com/office/word/2012/wordml" xmlns:w16cex="http://schemas.microsoft.com/office/word/2018/wordml/cex" xmlns:w16cid="http://schemas.microsoft.com/office/word/2016/wordml/cid" xmlns:w16="http://schemas.microsoft.com/office/word/2018/wordml" xmlns:w16se="http://schemas.microsoft.com/office/word/2015/wordml/symex" xmlns:wpg="http://schemas.microsoft.com/office/word/2010/wordprocessingGroup" xmlns:wpi="http://schemas.microsoft.com/office/word/2010/wordprocessingInk" xmlns:wne="http://schemas.microsoft.com/office/word/2006/wordml" xmlns:wps="http://schemas.microsoft.com/office/word/2010/wordprocessingShape" mc:Ignorable="w14 w15 w16se w16cid w16 w16cex wp14">
   <w:numPicBullet w:numPicBulletId="0">
     <w:pict>
       <v:shapetype id="_x0000_t75" coordsize="21600,21600" o:spt="75" o:preferrelative="t" path="m@4@5l@4@11@9@11@9@5xe" filled="f" stroked="f">
@@ -13720,7 +14055,7 @@
         <v:path o:extrusionok="f" gradientshapeok="t" o:connecttype="rect"/>
         <o:lock v:ext="edit" aspectratio="t"/>
       </v:shapetype>
-      <v:shape id="_x0000_i1027" type="#_x0000_t75" style="width:14.25pt;height:14.25pt" o:bullet="t">
+      <v:shape id="_x0000_i3981" type="#_x0000_t75" style="width:14.25pt;height:14.25pt" o:bullet="t">
         <v:imagedata r:id="rId1" o:title="mso4629"/>
       </v:shape>
     </w:pict>
@@ -17994,7 +18329,7 @@
 </file>
 
 <file path=word/styles.xml><?xml version="1.0" encoding="utf-8"?>
-<w:styles xmlns:mc="http://schemas.openxmlformats.org/markup-compatibility/2006" xmlns:r="http://schemas.openxmlformats.org/officeDocument/2006/relationships" xmlns:w="http://schemas.openxmlformats.org/wordprocessingml/2006/main" xmlns:w14="http://schemas.microsoft.com/office/word/2010/wordml" xmlns:w15="http://schemas.microsoft.com/office/word/2012/wordml" xmlns:w16cid="http://schemas.microsoft.com/office/word/2016/wordml/cid" xmlns:w16se="http://schemas.microsoft.com/office/word/2015/wordml/symex" mc:Ignorable="w14 w15 w16se w16cid">
+<w:styles xmlns:mc="http://schemas.openxmlformats.org/markup-compatibility/2006" xmlns:r="http://schemas.openxmlformats.org/officeDocument/2006/relationships" xmlns:w="http://schemas.openxmlformats.org/wordprocessingml/2006/main" xmlns:w14="http://schemas.microsoft.com/office/word/2010/wordml" xmlns:w15="http://schemas.microsoft.com/office/word/2012/wordml" xmlns:w16cex="http://schemas.microsoft.com/office/word/2018/wordml/cex" xmlns:w16cid="http://schemas.microsoft.com/office/word/2016/wordml/cid" xmlns:w16="http://schemas.microsoft.com/office/word/2018/wordml" xmlns:w16se="http://schemas.microsoft.com/office/word/2015/wordml/symex" mc:Ignorable="w14 w15 w16se w16cid w16 w16cex">
   <w:docDefaults>
     <w:rPrDefault>
       <w:rPr>

</xml_diff>